<commit_message>
Add close file function and udate submission
</commit_message>
<xml_diff>
--- a/resources/report.docx
+++ b/resources/report.docx
@@ -153,6 +153,17 @@
     </w:p>
     <w:p>
       <w:pPr>
+        <w:spacing w:after="0"/>
+        <w:rPr>
+          <w:b/>
+          <w:bCs/>
+          <w:sz w:val="16"/>
+          <w:szCs w:val="16"/>
+        </w:rPr>
+      </w:pPr>
+    </w:p>
+    <w:p>
+      <w:pPr>
         <w:jc w:val="center"/>
       </w:pPr>
       <w:r>
@@ -160,10 +171,10 @@
           <w:noProof/>
         </w:rPr>
         <w:drawing>
-          <wp:inline distT="0" distB="0" distL="0" distR="0" wp14:anchorId="5B4B5AD7" wp14:editId="3F1D356E">
+          <wp:inline distT="0" distB="0" distL="0" distR="0" wp14:anchorId="0FA89489" wp14:editId="1734649C">
             <wp:extent cx="5943600" cy="4637405"/>
             <wp:effectExtent l="0" t="0" r="0" b="0"/>
-            <wp:docPr id="1" name="Picture 1" descr="Diagram, schematic&#10;&#10;Description automatically generated"/>
+            <wp:docPr id="7" name="Picture 7" descr="Diagram, schematic&#10;&#10;Description automatically generated"/>
             <wp:cNvGraphicFramePr>
               <a:graphicFrameLocks xmlns:a="http://schemas.openxmlformats.org/drawingml/2006/main" noChangeAspect="1"/>
             </wp:cNvGraphicFramePr>
@@ -171,7 +182,7 @@
               <a:graphicData uri="http://schemas.openxmlformats.org/drawingml/2006/picture">
                 <pic:pic xmlns:pic="http://schemas.openxmlformats.org/drawingml/2006/picture">
                   <pic:nvPicPr>
-                    <pic:cNvPr id="1" name="Picture 1" descr="Diagram, schematic&#10;&#10;Description automatically generated"/>
+                    <pic:cNvPr id="7" name="Picture 7" descr="Diagram, schematic&#10;&#10;Description automatically generated"/>
                     <pic:cNvPicPr/>
                   </pic:nvPicPr>
                   <pic:blipFill>
@@ -267,6 +278,7 @@
     </w:p>
     <w:p>
       <w:r>
+        <w:lastRenderedPageBreak/>
         <w:t xml:space="preserve">The canvas package contains </w:t>
       </w:r>
       <w:r>
@@ -278,7 +290,6 @@
     </w:p>
     <w:p>
       <w:r>
-        <w:lastRenderedPageBreak/>
         <w:t>The server package includes a board manager which manages all the operations</w:t>
       </w:r>
       <w:r>
@@ -540,11 +551,6 @@
     <w:p>
       <w:pPr>
         <w:spacing w:after="0"/>
-      </w:pPr>
-    </w:p>
-    <w:p>
-      <w:pPr>
-        <w:spacing w:after="0"/>
         <w:rPr>
           <w:b/>
           <w:bCs/>
@@ -592,7 +598,18 @@
         <w:t xml:space="preserve">are the </w:t>
       </w:r>
       <w:r>
-        <w:t>four buttons on the left top of the window, which allow the manager to create a new canvas, open another canvas, save the current canvas, and save the canvas as an image file. Besides, the manager can double-click on other clients’ usernames in the clients’ list to kick out others.</w:t>
+        <w:t xml:space="preserve">four buttons on the left top of the window, which allow the manager to create a new canvas, open another canvas, save the current canvas, save the canvas as an image </w:t>
+      </w:r>
+      <w:proofErr w:type="gramStart"/>
+      <w:r>
+        <w:t>file</w:t>
+      </w:r>
+      <w:proofErr w:type="gramEnd"/>
+      <w:r>
+        <w:t xml:space="preserve"> and close the current canvas</w:t>
+      </w:r>
+      <w:r>
+        <w:t>. Besides, the manager can double-click on other clients’ usernames in the clients’ list to kick out others.</w:t>
       </w:r>
     </w:p>
     <w:p>
@@ -606,10 +623,10 @@
           <w:lang w:val="en-US"/>
         </w:rPr>
         <w:drawing>
-          <wp:inline distT="0" distB="0" distL="0" distR="0" wp14:anchorId="4DE83B71" wp14:editId="49BC9ABD">
-            <wp:extent cx="5943600" cy="4776470"/>
-            <wp:effectExtent l="0" t="0" r="0" b="5080"/>
-            <wp:docPr id="6" name="Picture 6" descr="Graphical user interface, application&#10;&#10;Description automatically generated"/>
+          <wp:inline distT="0" distB="0" distL="0" distR="0" wp14:anchorId="7BC043F2" wp14:editId="5B3D6121">
+            <wp:extent cx="5943600" cy="4791075"/>
+            <wp:effectExtent l="0" t="0" r="0" b="9525"/>
+            <wp:docPr id="4" name="Picture 4" descr="Diagram&#10;&#10;Description automatically generated with low confidence"/>
             <wp:cNvGraphicFramePr>
               <a:graphicFrameLocks xmlns:a="http://schemas.openxmlformats.org/drawingml/2006/main" noChangeAspect="1"/>
             </wp:cNvGraphicFramePr>
@@ -617,7 +634,7 @@
               <a:graphicData uri="http://schemas.openxmlformats.org/drawingml/2006/picture">
                 <pic:pic xmlns:pic="http://schemas.openxmlformats.org/drawingml/2006/picture">
                   <pic:nvPicPr>
-                    <pic:cNvPr id="6" name="Picture 6" descr="Graphical user interface, application&#10;&#10;Description automatically generated"/>
+                    <pic:cNvPr id="4" name="Picture 4" descr="Diagram&#10;&#10;Description automatically generated with low confidence"/>
                     <pic:cNvPicPr/>
                   </pic:nvPicPr>
                   <pic:blipFill>
@@ -629,7 +646,7 @@
                   <pic:spPr>
                     <a:xfrm>
                       <a:off x="0" y="0"/>
-                      <a:ext cx="5943600" cy="4776470"/>
+                      <a:ext cx="5943600" cy="4791075"/>
                     </a:xfrm>
                     <a:prstGeom prst="rect">
                       <a:avLst/>

</xml_diff>